<commit_message>
Adding final project practice app
</commit_message>
<xml_diff>
--- a/Assignments/SemesterLongProject/CSCI340_Project_Final.docx
+++ b/Assignments/SemesterLongProject/CSCI340_Project_Final.docx
@@ -1013,6 +1013,7 @@
         </w:numPr>
         <w:rPr>
           <w:rFonts w:ascii="Times New Roman" w:eastAsia="Times New Roman" w:hAnsi="Times New Roman" w:cs="Times New Roman"/>
+          <w:strike/>
           <w:kern w:val="0"/>
           <w14:ligatures w14:val="none"/>
         </w:rPr>
@@ -1065,11 +1066,21 @@
           <w:kern w:val="0"/>
           <w14:ligatures w14:val="none"/>
         </w:rPr>
-        <w:t xml:space="preserve"> The relations must also be normalized through third normal for</w:t>
-      </w:r>
-      <w:r>
-        <w:rPr>
-          <w:rFonts w:ascii="Times New Roman" w:eastAsia="Times New Roman" w:hAnsi="Times New Roman" w:cs="Times New Roman"/>
+        <w:t xml:space="preserve"> </w:t>
+      </w:r>
+      <w:r>
+        <w:rPr>
+          <w:rFonts w:ascii="Times New Roman" w:eastAsia="Times New Roman" w:hAnsi="Times New Roman" w:cs="Times New Roman"/>
+          <w:strike/>
+          <w:kern w:val="0"/>
+          <w14:ligatures w14:val="none"/>
+        </w:rPr>
+        <w:t>The relations must also be normalized through third normal for</w:t>
+      </w:r>
+      <w:r>
+        <w:rPr>
+          <w:rFonts w:ascii="Times New Roman" w:eastAsia="Times New Roman" w:hAnsi="Times New Roman" w:cs="Times New Roman"/>
+          <w:strike/>
           <w:kern w:val="0"/>
           <w14:ligatures w14:val="none"/>
         </w:rPr>
@@ -1078,6 +1089,7 @@
       <w:r>
         <w:rPr>
           <w:rFonts w:ascii="Times New Roman" w:eastAsia="Times New Roman" w:hAnsi="Times New Roman" w:cs="Times New Roman"/>
+          <w:strike/>
           <w:kern w:val="0"/>
           <w14:ligatures w14:val="none"/>
         </w:rPr>
@@ -1086,6 +1098,7 @@
       <w:r>
         <w:rPr>
           <w:rFonts w:ascii="Times New Roman" w:eastAsia="Times New Roman" w:hAnsi="Times New Roman" w:cs="Times New Roman"/>
+          <w:strike/>
           <w:kern w:val="0"/>
           <w14:ligatures w14:val="none"/>
         </w:rPr>
@@ -1530,6 +1543,7 @@
       <w:r>
         <w:rPr>
           <w:rFonts w:ascii="Times New Roman" w:eastAsia="Times New Roman" w:hAnsi="Times New Roman" w:cs="Times New Roman"/>
+          <w:strike/>
           <w:kern w:val="0"/>
           <w14:ligatures w14:val="none"/>
         </w:rPr>
@@ -1538,6 +1552,7 @@
       <w:r>
         <w:rPr>
           <w:rFonts w:ascii="Times New Roman" w:eastAsia="Times New Roman" w:hAnsi="Times New Roman" w:cs="Times New Roman"/>
+          <w:strike/>
           <w:kern w:val="0"/>
           <w14:ligatures w14:val="none"/>
         </w:rPr>
@@ -1546,6 +1561,7 @@
       <w:r>
         <w:rPr>
           <w:rFonts w:ascii="Times New Roman" w:eastAsia="Times New Roman" w:hAnsi="Times New Roman" w:cs="Times New Roman"/>
+          <w:strike/>
           <w:kern w:val="0"/>
           <w14:ligatures w14:val="none"/>
         </w:rPr>
@@ -1554,6 +1570,7 @@
       <w:r>
         <w:rPr>
           <w:rFonts w:ascii="Times New Roman" w:eastAsia="Times New Roman" w:hAnsi="Times New Roman" w:cs="Times New Roman"/>
+          <w:strike/>
           <w:kern w:val="0"/>
           <w14:ligatures w14:val="none"/>
         </w:rPr>
@@ -1562,6 +1579,7 @@
       <w:r>
         <w:rPr>
           <w:rFonts w:ascii="Times New Roman" w:eastAsia="Times New Roman" w:hAnsi="Times New Roman" w:cs="Times New Roman"/>
+          <w:strike/>
           <w:kern w:val="0"/>
           <w14:ligatures w14:val="none"/>
         </w:rPr>

</xml_diff>